<commit_message>
Update after last comments from inspector
</commit_message>
<xml_diff>
--- a/Capstone_Stage1.docx
+++ b/Capstone_Stage1.docx
@@ -450,7 +450,13 @@
         <w:rPr>
           <w:rFonts w:ascii="Times New Roman" w:hAnsi="Times New Roman" w:cs="Times New Roman"/>
         </w:rPr>
-        <w:t xml:space="preserve">This app is written solely </w:t>
+        <w:t>This A</w:t>
+      </w:r>
+      <w:r>
+        <w:rPr>
+          <w:rFonts w:ascii="Times New Roman" w:hAnsi="Times New Roman" w:cs="Times New Roman"/>
+        </w:rPr>
+        <w:t xml:space="preserve">pp is written solely </w:t>
       </w:r>
       <w:r>
         <w:rPr>
@@ -463,6 +469,50 @@
           <w:rFonts w:ascii="Times New Roman" w:hAnsi="Times New Roman" w:cs="Times New Roman"/>
         </w:rPr>
         <w:t>.</w:t>
+      </w:r>
+    </w:p>
+    <w:p>
+      <w:pPr>
+        <w:pBdr>
+          <w:top w:val="nil"/>
+          <w:left w:val="nil"/>
+          <w:bottom w:val="nil"/>
+          <w:right w:val="nil"/>
+          <w:between w:val="nil"/>
+        </w:pBdr>
+        <w:rPr>
+          <w:rFonts w:ascii="Times New Roman" w:hAnsi="Times New Roman" w:cs="Times New Roman"/>
+        </w:rPr>
+      </w:pPr>
+      <w:r>
+        <w:rPr>
+          <w:rFonts w:ascii="Times New Roman" w:hAnsi="Times New Roman" w:cs="Times New Roman"/>
+        </w:rPr>
+        <w:t>This</w:t>
+      </w:r>
+      <w:r>
+        <w:rPr>
+          <w:rFonts w:ascii="Times New Roman" w:hAnsi="Times New Roman" w:cs="Times New Roman"/>
+        </w:rPr>
+        <w:t xml:space="preserve"> App refer all the hardcoded strings from the strings.xml file.</w:t>
+      </w:r>
+      <w:r>
+        <w:rPr>
+          <w:rFonts w:ascii="Times New Roman" w:hAnsi="Times New Roman" w:cs="Times New Roman"/>
+        </w:rPr>
+        <w:br/>
+      </w:r>
+      <w:r>
+        <w:rPr>
+          <w:rFonts w:ascii="Times New Roman" w:hAnsi="Times New Roman" w:cs="Times New Roman"/>
+        </w:rPr>
+        <w:t>This</w:t>
+      </w:r>
+      <w:r>
+        <w:rPr>
+          <w:rFonts w:ascii="Times New Roman" w:hAnsi="Times New Roman" w:cs="Times New Roman"/>
+        </w:rPr>
+        <w:t xml:space="preserve"> app enables RTL layout switching to support accessibility on RTL supported languages.</w:t>
       </w:r>
     </w:p>
     <w:p>
@@ -515,7 +565,15 @@
           <w:rFonts w:ascii="Times New Roman" w:hAnsi="Times New Roman" w:cs="Times New Roman"/>
         </w:rPr>
         <w:lastRenderedPageBreak/>
-        <w:t>User Interface Mocks</w:t>
+        <w:t>User Interfa</w:t>
+      </w:r>
+      <w:bookmarkStart w:id="5" w:name="_GoBack"/>
+      <w:bookmarkEnd w:id="5"/>
+      <w:r>
+        <w:rPr>
+          <w:rFonts w:ascii="Times New Roman" w:hAnsi="Times New Roman" w:cs="Times New Roman"/>
+        </w:rPr>
+        <w:t>ce Mocks</w:t>
       </w:r>
     </w:p>
     <w:p>
@@ -532,8 +590,8 @@
           <w:rFonts w:ascii="Times New Roman" w:hAnsi="Times New Roman" w:cs="Times New Roman"/>
         </w:rPr>
       </w:pPr>
-      <w:bookmarkStart w:id="5" w:name="_a4jdupabry3k" w:colFirst="0" w:colLast="0"/>
-      <w:bookmarkEnd w:id="5"/>
+      <w:bookmarkStart w:id="6" w:name="_a4jdupabry3k" w:colFirst="0" w:colLast="0"/>
+      <w:bookmarkEnd w:id="6"/>
       <w:r>
         <w:rPr>
           <w:rFonts w:ascii="Times New Roman" w:hAnsi="Times New Roman" w:cs="Times New Roman"/>
@@ -578,7 +636,7 @@
                     </pic:cNvPicPr>
                   </pic:nvPicPr>
                   <pic:blipFill>
-                    <a:blip r:embed="rId5">
+                    <a:blip r:embed="rId6">
                       <a:extLst>
                         <a:ext uri="{28A0092B-C50C-407E-A947-70E740481C1C}">
                           <a14:useLocalDpi xmlns:a14="http://schemas.microsoft.com/office/drawing/2010/main" val="0"/>
@@ -671,7 +729,7 @@
                     <pic:cNvPicPr/>
                   </pic:nvPicPr>
                   <pic:blipFill>
-                    <a:blip r:embed="rId6" cstate="print">
+                    <a:blip r:embed="rId7" cstate="print">
                       <a:extLst>
                         <a:ext uri="{28A0092B-C50C-407E-A947-70E740481C1C}">
                           <a14:useLocalDpi xmlns:a14="http://schemas.microsoft.com/office/drawing/2010/main" val="0"/>
@@ -750,7 +808,7 @@
                     <pic:cNvPicPr/>
                   </pic:nvPicPr>
                   <pic:blipFill>
-                    <a:blip r:embed="rId7" cstate="print">
+                    <a:blip r:embed="rId8" cstate="print">
                       <a:extLst>
                         <a:ext uri="{28A0092B-C50C-407E-A947-70E740481C1C}">
                           <a14:useLocalDpi xmlns:a14="http://schemas.microsoft.com/office/drawing/2010/main" val="0"/>
@@ -848,7 +906,7 @@
                     </pic:cNvPicPr>
                   </pic:nvPicPr>
                   <pic:blipFill>
-                    <a:blip r:embed="rId8">
+                    <a:blip r:embed="rId9">
                       <a:extLst>
                         <a:ext uri="{28A0092B-C50C-407E-A947-70E740481C1C}">
                           <a14:useLocalDpi xmlns:a14="http://schemas.microsoft.com/office/drawing/2010/main" val="0"/>
@@ -943,7 +1001,7 @@
                     </pic:cNvPicPr>
                   </pic:nvPicPr>
                   <pic:blipFill>
-                    <a:blip r:embed="rId9">
+                    <a:blip r:embed="rId10">
                       <a:extLst>
                         <a:ext uri="{28A0092B-C50C-407E-A947-70E740481C1C}">
                           <a14:useLocalDpi xmlns:a14="http://schemas.microsoft.com/office/drawing/2010/main" val="0"/>
@@ -1009,8 +1067,8 @@
           <w:rFonts w:ascii="Times New Roman" w:hAnsi="Times New Roman" w:cs="Times New Roman"/>
         </w:rPr>
       </w:pPr>
-      <w:bookmarkStart w:id="6" w:name="_dpcbbkx5yry" w:colFirst="0" w:colLast="0"/>
-      <w:bookmarkEnd w:id="6"/>
+      <w:bookmarkStart w:id="7" w:name="_dpcbbkx5yry" w:colFirst="0" w:colLast="0"/>
+      <w:bookmarkEnd w:id="7"/>
       <w:r>
         <w:rPr>
           <w:rFonts w:ascii="Times New Roman" w:hAnsi="Times New Roman" w:cs="Times New Roman"/>
@@ -1051,131 +1109,6 @@
                 <pic:pic xmlns:pic="http://schemas.openxmlformats.org/drawingml/2006/picture">
                   <pic:nvPicPr>
                     <pic:cNvPr id="0" name="Picture 5"/>
-                    <pic:cNvPicPr>
-                      <a:picLocks noChangeAspect="1" noChangeArrowheads="1"/>
-                    </pic:cNvPicPr>
-                  </pic:nvPicPr>
-                  <pic:blipFill>
-                    <a:blip r:embed="rId10">
-                      <a:extLst>
-                        <a:ext uri="{28A0092B-C50C-407E-A947-70E740481C1C}">
-                          <a14:useLocalDpi xmlns:a14="http://schemas.microsoft.com/office/drawing/2010/main" val="0"/>
-                        </a:ext>
-                      </a:extLst>
-                    </a:blip>
-                    <a:srcRect/>
-                    <a:stretch>
-                      <a:fillRect/>
-                    </a:stretch>
-                  </pic:blipFill>
-                  <pic:spPr bwMode="auto">
-                    <a:xfrm>
-                      <a:off x="0" y="0"/>
-                      <a:ext cx="2592000" cy="4320000"/>
-                    </a:xfrm>
-                    <a:prstGeom prst="rect">
-                      <a:avLst/>
-                    </a:prstGeom>
-                    <a:noFill/>
-                    <a:ln>
-                      <a:noFill/>
-                    </a:ln>
-                  </pic:spPr>
-                </pic:pic>
-              </a:graphicData>
-            </a:graphic>
-          </wp:inline>
-        </w:drawing>
-      </w:r>
-    </w:p>
-    <w:p>
-      <w:pPr>
-        <w:pBdr>
-          <w:top w:val="nil"/>
-          <w:left w:val="nil"/>
-          <w:bottom w:val="nil"/>
-          <w:right w:val="nil"/>
-          <w:between w:val="nil"/>
-        </w:pBdr>
-        <w:rPr>
-          <w:rFonts w:ascii="Times New Roman" w:hAnsi="Times New Roman" w:cs="Times New Roman"/>
-        </w:rPr>
-      </w:pPr>
-      <w:r>
-        <w:rPr>
-          <w:rFonts w:ascii="Times New Roman" w:eastAsia="Arial Unicode MS" w:hAnsi="Times New Roman" w:cs="Times New Roman"/>
-        </w:rPr>
-        <w:t>This screen appears every time a recipe is selected and contains information about recipe, and functions such as bookmark, share</w:t>
-      </w:r>
-    </w:p>
-    <w:p>
-      <w:pPr>
-        <w:pBdr>
-          <w:top w:val="nil"/>
-          <w:left w:val="nil"/>
-          <w:bottom w:val="nil"/>
-          <w:right w:val="nil"/>
-          <w:between w:val="nil"/>
-        </w:pBdr>
-        <w:rPr>
-          <w:rFonts w:ascii="Times New Roman" w:hAnsi="Times New Roman" w:cs="Times New Roman"/>
-        </w:rPr>
-      </w:pPr>
-    </w:p>
-    <w:p>
-      <w:pPr>
-        <w:pStyle w:val="Heading2"/>
-        <w:pBdr>
-          <w:top w:val="nil"/>
-          <w:left w:val="nil"/>
-          <w:bottom w:val="nil"/>
-          <w:right w:val="nil"/>
-          <w:between w:val="nil"/>
-        </w:pBdr>
-        <w:rPr>
-          <w:rFonts w:ascii="Times New Roman" w:hAnsi="Times New Roman" w:cs="Times New Roman"/>
-        </w:rPr>
-      </w:pPr>
-      <w:r>
-        <w:rPr>
-          <w:rFonts w:ascii="Times New Roman" w:hAnsi="Times New Roman" w:cs="Times New Roman"/>
-        </w:rPr>
-        <w:lastRenderedPageBreak/>
-        <w:t>Screen 4</w:t>
-      </w:r>
-    </w:p>
-    <w:p>
-      <w:pPr>
-        <w:pBdr>
-          <w:top w:val="nil"/>
-          <w:left w:val="nil"/>
-          <w:bottom w:val="nil"/>
-          <w:right w:val="nil"/>
-          <w:between w:val="nil"/>
-        </w:pBdr>
-        <w:rPr>
-          <w:rFonts w:ascii="Times New Roman" w:hAnsi="Times New Roman" w:cs="Times New Roman"/>
-        </w:rPr>
-      </w:pPr>
-      <w:r>
-        <w:rPr>
-          <w:rFonts w:ascii="Times New Roman" w:hAnsi="Times New Roman" w:cs="Times New Roman"/>
-          <w:noProof/>
-          <w:lang w:val="el-GR"/>
-        </w:rPr>
-        <w:drawing>
-          <wp:inline distT="0" distB="0" distL="0" distR="0">
-            <wp:extent cx="2592000" cy="4320000"/>
-            <wp:effectExtent l="0" t="0" r="0" b="4445"/>
-            <wp:docPr id="11" name="Picture 11"/>
-            <wp:cNvGraphicFramePr>
-              <a:graphicFrameLocks xmlns:a="http://schemas.openxmlformats.org/drawingml/2006/main" noChangeAspect="1"/>
-            </wp:cNvGraphicFramePr>
-            <a:graphic xmlns:a="http://schemas.openxmlformats.org/drawingml/2006/main">
-              <a:graphicData uri="http://schemas.openxmlformats.org/drawingml/2006/picture">
-                <pic:pic xmlns:pic="http://schemas.openxmlformats.org/drawingml/2006/picture">
-                  <pic:nvPicPr>
-                    <pic:cNvPr id="0" name="Picture 9"/>
                     <pic:cNvPicPr>
                       <a:picLocks noChangeAspect="1" noChangeArrowheads="1"/>
                     </pic:cNvPicPr>
@@ -1224,6 +1157,131 @@
         </w:pBdr>
         <w:rPr>
           <w:rFonts w:ascii="Times New Roman" w:hAnsi="Times New Roman" w:cs="Times New Roman"/>
+        </w:rPr>
+      </w:pPr>
+      <w:r>
+        <w:rPr>
+          <w:rFonts w:ascii="Times New Roman" w:eastAsia="Arial Unicode MS" w:hAnsi="Times New Roman" w:cs="Times New Roman"/>
+        </w:rPr>
+        <w:t>This screen appears every time a recipe is selected and contains information about recipe, and functions such as bookmark, share</w:t>
+      </w:r>
+    </w:p>
+    <w:p>
+      <w:pPr>
+        <w:pBdr>
+          <w:top w:val="nil"/>
+          <w:left w:val="nil"/>
+          <w:bottom w:val="nil"/>
+          <w:right w:val="nil"/>
+          <w:between w:val="nil"/>
+        </w:pBdr>
+        <w:rPr>
+          <w:rFonts w:ascii="Times New Roman" w:hAnsi="Times New Roman" w:cs="Times New Roman"/>
+        </w:rPr>
+      </w:pPr>
+    </w:p>
+    <w:p>
+      <w:pPr>
+        <w:pStyle w:val="Heading2"/>
+        <w:pBdr>
+          <w:top w:val="nil"/>
+          <w:left w:val="nil"/>
+          <w:bottom w:val="nil"/>
+          <w:right w:val="nil"/>
+          <w:between w:val="nil"/>
+        </w:pBdr>
+        <w:rPr>
+          <w:rFonts w:ascii="Times New Roman" w:hAnsi="Times New Roman" w:cs="Times New Roman"/>
+        </w:rPr>
+      </w:pPr>
+      <w:r>
+        <w:rPr>
+          <w:rFonts w:ascii="Times New Roman" w:hAnsi="Times New Roman" w:cs="Times New Roman"/>
+        </w:rPr>
+        <w:lastRenderedPageBreak/>
+        <w:t>Screen 4</w:t>
+      </w:r>
+    </w:p>
+    <w:p>
+      <w:pPr>
+        <w:pBdr>
+          <w:top w:val="nil"/>
+          <w:left w:val="nil"/>
+          <w:bottom w:val="nil"/>
+          <w:right w:val="nil"/>
+          <w:between w:val="nil"/>
+        </w:pBdr>
+        <w:rPr>
+          <w:rFonts w:ascii="Times New Roman" w:hAnsi="Times New Roman" w:cs="Times New Roman"/>
+        </w:rPr>
+      </w:pPr>
+      <w:r>
+        <w:rPr>
+          <w:rFonts w:ascii="Times New Roman" w:hAnsi="Times New Roman" w:cs="Times New Roman"/>
+          <w:noProof/>
+          <w:lang w:val="el-GR"/>
+        </w:rPr>
+        <w:drawing>
+          <wp:inline distT="0" distB="0" distL="0" distR="0">
+            <wp:extent cx="2592000" cy="4320000"/>
+            <wp:effectExtent l="0" t="0" r="0" b="4445"/>
+            <wp:docPr id="11" name="Picture 11"/>
+            <wp:cNvGraphicFramePr>
+              <a:graphicFrameLocks xmlns:a="http://schemas.openxmlformats.org/drawingml/2006/main" noChangeAspect="1"/>
+            </wp:cNvGraphicFramePr>
+            <a:graphic xmlns:a="http://schemas.openxmlformats.org/drawingml/2006/main">
+              <a:graphicData uri="http://schemas.openxmlformats.org/drawingml/2006/picture">
+                <pic:pic xmlns:pic="http://schemas.openxmlformats.org/drawingml/2006/picture">
+                  <pic:nvPicPr>
+                    <pic:cNvPr id="0" name="Picture 9"/>
+                    <pic:cNvPicPr>
+                      <a:picLocks noChangeAspect="1" noChangeArrowheads="1"/>
+                    </pic:cNvPicPr>
+                  </pic:nvPicPr>
+                  <pic:blipFill>
+                    <a:blip r:embed="rId12">
+                      <a:extLst>
+                        <a:ext uri="{28A0092B-C50C-407E-A947-70E740481C1C}">
+                          <a14:useLocalDpi xmlns:a14="http://schemas.microsoft.com/office/drawing/2010/main" val="0"/>
+                        </a:ext>
+                      </a:extLst>
+                    </a:blip>
+                    <a:srcRect/>
+                    <a:stretch>
+                      <a:fillRect/>
+                    </a:stretch>
+                  </pic:blipFill>
+                  <pic:spPr bwMode="auto">
+                    <a:xfrm>
+                      <a:off x="0" y="0"/>
+                      <a:ext cx="2592000" cy="4320000"/>
+                    </a:xfrm>
+                    <a:prstGeom prst="rect">
+                      <a:avLst/>
+                    </a:prstGeom>
+                    <a:noFill/>
+                    <a:ln>
+                      <a:noFill/>
+                    </a:ln>
+                  </pic:spPr>
+                </pic:pic>
+              </a:graphicData>
+            </a:graphic>
+          </wp:inline>
+        </w:drawing>
+      </w:r>
+    </w:p>
+    <w:p>
+      <w:pPr>
+        <w:pBdr>
+          <w:top w:val="nil"/>
+          <w:left w:val="nil"/>
+          <w:bottom w:val="nil"/>
+          <w:right w:val="nil"/>
+          <w:between w:val="nil"/>
+        </w:pBdr>
+        <w:rPr>
+          <w:rFonts w:ascii="Times New Roman" w:hAnsi="Times New Roman" w:cs="Times New Roman"/>
           <w:lang w:val="en-US"/>
         </w:rPr>
       </w:pPr>
@@ -1297,7 +1355,7 @@
                     <pic:cNvPicPr/>
                   </pic:nvPicPr>
                   <pic:blipFill>
-                    <a:blip r:embed="rId6" cstate="print">
+                    <a:blip r:embed="rId7" cstate="print">
                       <a:extLst>
                         <a:ext uri="{28A0092B-C50C-407E-A947-70E740481C1C}">
                           <a14:useLocalDpi xmlns:a14="http://schemas.microsoft.com/office/drawing/2010/main" val="0"/>
@@ -1419,8 +1477,8 @@
         </w:rPr>
         <w:drawing>
           <wp:inline distT="0" distB="0" distL="0" distR="0">
-            <wp:extent cx="3657600" cy="5589905"/>
-            <wp:effectExtent l="0" t="0" r="0" b="0"/>
+            <wp:extent cx="2906887" cy="4442591"/>
+            <wp:effectExtent l="0" t="0" r="8255" b="0"/>
             <wp:docPr id="12" name="Picture 12"/>
             <wp:cNvGraphicFramePr>
               <a:graphicFrameLocks xmlns:a="http://schemas.openxmlformats.org/drawingml/2006/main" noChangeAspect="1"/>
@@ -1435,7 +1493,7 @@
                     </pic:cNvPicPr>
                   </pic:nvPicPr>
                   <pic:blipFill>
-                    <a:blip r:embed="rId12">
+                    <a:blip r:embed="rId13">
                       <a:extLst>
                         <a:ext uri="{28A0092B-C50C-407E-A947-70E740481C1C}">
                           <a14:useLocalDpi xmlns:a14="http://schemas.microsoft.com/office/drawing/2010/main" val="0"/>
@@ -1450,7 +1508,7 @@
                   <pic:spPr bwMode="auto">
                     <a:xfrm>
                       <a:off x="0" y="0"/>
-                      <a:ext cx="3657600" cy="5589905"/>
+                      <a:ext cx="2914069" cy="4453568"/>
                     </a:xfrm>
                     <a:prstGeom prst="rect">
                       <a:avLst/>
@@ -1718,115 +1776,113 @@
           <w:rFonts w:ascii="Times New Roman" w:hAnsi="Times New Roman" w:cs="Times New Roman"/>
         </w:rPr>
       </w:pPr>
-      <w:bookmarkStart w:id="7" w:name="_gvcvmae8jn8u" w:colFirst="0" w:colLast="0"/>
-      <w:bookmarkEnd w:id="7"/>
+      <w:bookmarkStart w:id="8" w:name="_gvcvmae8jn8u" w:colFirst="0" w:colLast="0"/>
+      <w:bookmarkEnd w:id="8"/>
+      <w:r>
+        <w:rPr>
+          <w:rFonts w:ascii="Times New Roman" w:hAnsi="Times New Roman" w:cs="Times New Roman"/>
+        </w:rPr>
+        <w:t>Key Considerations</w:t>
+      </w:r>
+    </w:p>
+    <w:p>
+      <w:pPr>
+        <w:pBdr>
+          <w:top w:val="nil"/>
+          <w:left w:val="nil"/>
+          <w:bottom w:val="nil"/>
+          <w:right w:val="nil"/>
+          <w:between w:val="nil"/>
+        </w:pBdr>
+        <w:rPr>
+          <w:rFonts w:ascii="Times New Roman" w:hAnsi="Times New Roman" w:cs="Times New Roman"/>
+        </w:rPr>
+      </w:pPr>
+    </w:p>
+    <w:p>
+      <w:pPr>
+        <w:pStyle w:val="Heading3"/>
+        <w:pBdr>
+          <w:top w:val="nil"/>
+          <w:left w:val="nil"/>
+          <w:bottom w:val="nil"/>
+          <w:right w:val="nil"/>
+          <w:between w:val="nil"/>
+        </w:pBdr>
+        <w:rPr>
+          <w:rFonts w:ascii="Times New Roman" w:hAnsi="Times New Roman" w:cs="Times New Roman"/>
+          <w:color w:val="auto"/>
+        </w:rPr>
+      </w:pPr>
+      <w:bookmarkStart w:id="9" w:name="_v8my7nhtvz0m" w:colFirst="0" w:colLast="0"/>
+      <w:bookmarkEnd w:id="9"/>
+      <w:r>
+        <w:rPr>
+          <w:rFonts w:ascii="Times New Roman" w:hAnsi="Times New Roman" w:cs="Times New Roman"/>
+          <w:color w:val="auto"/>
+        </w:rPr>
+        <w:t xml:space="preserve">How will your app handle data persistence? </w:t>
+      </w:r>
+    </w:p>
+    <w:p>
+      <w:pPr>
+        <w:pBdr>
+          <w:top w:val="nil"/>
+          <w:left w:val="nil"/>
+          <w:bottom w:val="nil"/>
+          <w:right w:val="nil"/>
+          <w:between w:val="nil"/>
+        </w:pBdr>
+        <w:rPr>
+          <w:rFonts w:ascii="Times New Roman" w:hAnsi="Times New Roman" w:cs="Times New Roman"/>
+        </w:rPr>
+      </w:pPr>
+    </w:p>
+    <w:p>
+      <w:pPr>
+        <w:pBdr>
+          <w:top w:val="nil"/>
+          <w:left w:val="nil"/>
+          <w:bottom w:val="nil"/>
+          <w:right w:val="nil"/>
+          <w:between w:val="nil"/>
+        </w:pBdr>
+        <w:rPr>
+          <w:rFonts w:ascii="Times New Roman" w:hAnsi="Times New Roman" w:cs="Times New Roman"/>
+        </w:rPr>
+      </w:pPr>
+      <w:r>
+        <w:rPr>
+          <w:rFonts w:ascii="Times New Roman" w:hAnsi="Times New Roman" w:cs="Times New Roman"/>
+        </w:rPr>
+        <w:t>Room will be used</w:t>
+      </w:r>
+      <w:r>
+        <w:rPr>
+          <w:rFonts w:ascii="Times New Roman" w:hAnsi="Times New Roman" w:cs="Times New Roman"/>
+        </w:rPr>
+        <w:t xml:space="preserve"> for handling the local Database</w:t>
+      </w:r>
+    </w:p>
+    <w:p>
+      <w:pPr>
+        <w:pBdr>
+          <w:top w:val="nil"/>
+          <w:left w:val="nil"/>
+          <w:bottom w:val="nil"/>
+          <w:right w:val="nil"/>
+          <w:between w:val="nil"/>
+        </w:pBdr>
+        <w:rPr>
+          <w:rFonts w:ascii="Times New Roman" w:hAnsi="Times New Roman" w:cs="Times New Roman"/>
+        </w:rPr>
+      </w:pPr>
+      <w:proofErr w:type="spellStart"/>
       <w:r>
         <w:rPr>
           <w:rFonts w:ascii="Times New Roman" w:hAnsi="Times New Roman" w:cs="Times New Roman"/>
         </w:rPr>
         <w:lastRenderedPageBreak/>
-        <w:t>Key Considerations</w:t>
-      </w:r>
-    </w:p>
-    <w:p>
-      <w:pPr>
-        <w:pBdr>
-          <w:top w:val="nil"/>
-          <w:left w:val="nil"/>
-          <w:bottom w:val="nil"/>
-          <w:right w:val="nil"/>
-          <w:between w:val="nil"/>
-        </w:pBdr>
-        <w:rPr>
-          <w:rFonts w:ascii="Times New Roman" w:hAnsi="Times New Roman" w:cs="Times New Roman"/>
-        </w:rPr>
-      </w:pPr>
-    </w:p>
-    <w:p>
-      <w:pPr>
-        <w:pStyle w:val="Heading3"/>
-        <w:pBdr>
-          <w:top w:val="nil"/>
-          <w:left w:val="nil"/>
-          <w:bottom w:val="nil"/>
-          <w:right w:val="nil"/>
-          <w:between w:val="nil"/>
-        </w:pBdr>
-        <w:rPr>
-          <w:rFonts w:ascii="Times New Roman" w:hAnsi="Times New Roman" w:cs="Times New Roman"/>
-          <w:color w:val="auto"/>
-        </w:rPr>
-      </w:pPr>
-      <w:bookmarkStart w:id="8" w:name="_v8my7nhtvz0m" w:colFirst="0" w:colLast="0"/>
-      <w:bookmarkEnd w:id="8"/>
-      <w:r>
-        <w:rPr>
-          <w:rFonts w:ascii="Times New Roman" w:hAnsi="Times New Roman" w:cs="Times New Roman"/>
-          <w:color w:val="auto"/>
-        </w:rPr>
-        <w:t xml:space="preserve">How will your app handle data persistence? </w:t>
-      </w:r>
-    </w:p>
-    <w:p>
-      <w:pPr>
-        <w:pBdr>
-          <w:top w:val="nil"/>
-          <w:left w:val="nil"/>
-          <w:bottom w:val="nil"/>
-          <w:right w:val="nil"/>
-          <w:between w:val="nil"/>
-        </w:pBdr>
-        <w:rPr>
-          <w:rFonts w:ascii="Times New Roman" w:hAnsi="Times New Roman" w:cs="Times New Roman"/>
-        </w:rPr>
-      </w:pPr>
-      <w:bookmarkStart w:id="9" w:name="_GoBack"/>
-      <w:bookmarkEnd w:id="9"/>
-    </w:p>
-    <w:p>
-      <w:pPr>
-        <w:pBdr>
-          <w:top w:val="nil"/>
-          <w:left w:val="nil"/>
-          <w:bottom w:val="nil"/>
-          <w:right w:val="nil"/>
-          <w:between w:val="nil"/>
-        </w:pBdr>
-        <w:rPr>
-          <w:rFonts w:ascii="Times New Roman" w:hAnsi="Times New Roman" w:cs="Times New Roman"/>
-        </w:rPr>
-      </w:pPr>
-      <w:r>
-        <w:rPr>
-          <w:rFonts w:ascii="Times New Roman" w:hAnsi="Times New Roman" w:cs="Times New Roman"/>
-        </w:rPr>
-        <w:t>Room will be used</w:t>
-      </w:r>
-      <w:r>
-        <w:rPr>
-          <w:rFonts w:ascii="Times New Roman" w:hAnsi="Times New Roman" w:cs="Times New Roman"/>
-        </w:rPr>
-        <w:t xml:space="preserve"> for handling the local Database</w:t>
-      </w:r>
-    </w:p>
-    <w:p>
-      <w:pPr>
-        <w:pBdr>
-          <w:top w:val="nil"/>
-          <w:left w:val="nil"/>
-          <w:bottom w:val="nil"/>
-          <w:right w:val="nil"/>
-          <w:between w:val="nil"/>
-        </w:pBdr>
-        <w:rPr>
-          <w:rFonts w:ascii="Times New Roman" w:hAnsi="Times New Roman" w:cs="Times New Roman"/>
-        </w:rPr>
-      </w:pPr>
-      <w:proofErr w:type="spellStart"/>
-      <w:r>
-        <w:rPr>
-          <w:rFonts w:ascii="Times New Roman" w:hAnsi="Times New Roman" w:cs="Times New Roman"/>
-        </w:rPr>
         <w:t>SharedPreferences</w:t>
       </w:r>
       <w:proofErr w:type="spellEnd"/>
@@ -2971,7 +3027,6 @@
           <w:sz w:val="32"/>
           <w:szCs w:val="32"/>
         </w:rPr>
-        <w:lastRenderedPageBreak/>
         <w:t>Next Steps: Required Tasks</w:t>
       </w:r>
     </w:p>
@@ -3107,6 +3162,7 @@
         <w:rPr>
           <w:rFonts w:ascii="Times New Roman" w:hAnsi="Times New Roman" w:cs="Times New Roman"/>
         </w:rPr>
+        <w:lastRenderedPageBreak/>
         <w:t>Collect API calls needed and other stuff (e.g. keys, tokens).</w:t>
       </w:r>
     </w:p>
@@ -5422,4 +5478,16 @@
     </a:ext>
   </a:extLst>
 </a:theme>
+</file>
+
+<file path=customXml/item1.xml><?xml version="1.0" encoding="utf-8"?>
+<b:Sources xmlns:b="http://schemas.openxmlformats.org/officeDocument/2006/bibliography" xmlns="http://schemas.openxmlformats.org/officeDocument/2006/bibliography" SelectedStyle="\APASixthEditionOfficeOnline.xsl" StyleName="APA" Version="6"/>
+</file>
+
+<file path=customXml/itemProps1.xml><?xml version="1.0" encoding="utf-8"?>
+<ds:datastoreItem xmlns:ds="http://schemas.openxmlformats.org/officeDocument/2006/customXml" ds:itemID="{4CA7D190-FA8C-41D6-A3DF-E0BA9097FB2F}">
+  <ds:schemaRefs>
+    <ds:schemaRef ds:uri="http://schemas.openxmlformats.org/officeDocument/2006/bibliography"/>
+  </ds:schemaRefs>
+</ds:datastoreItem>
 </file>
</xml_diff>